<commit_message>
add accommodation list view
</commit_message>
<xml_diff>
--- a/doc/haladási_napló_dipterv_1.docx
+++ b/doc/haladási_napló_dipterv_1.docx
@@ -439,7 +439,13 @@
     <w:p/>
     <w:p>
       <w:r>
-        <w:t>További teendő, hogy az elosztó képernyő legyen az alkalmazás belépési pontja, a korábban elkészült, és amúgy a bejelentkezett felhasználó esetén belépési pontként szolgáló foglalási képernyő helyett.</w:t>
+        <w:rPr>
+          <w:u w:val="single"/>
+        </w:rPr>
+        <w:t>További teendő</w:t>
+      </w:r>
+      <w:r>
+        <w:t>, hogy az elosztó képernyő legyen az alkalmazás belépési pontja, a korábban elkészült, és amúgy a bejelentkezett felhasználó esetén belépési pontként szolgáló foglalási képernyő helyett.</w:t>
       </w:r>
     </w:p>
     <w:p/>
@@ -455,11 +461,9 @@
       <w:r>
         <w:t xml:space="preserve"> mezőkhöz fel kell venni egy országot/</w:t>
       </w:r>
-      <w:proofErr w:type="spellStart"/>
-      <w:r>
-        <w:t>orzságkódot</w:t>
-      </w:r>
-      <w:proofErr w:type="spellEnd"/>
+      <w:r>
+        <w:t>országkódot</w:t>
+      </w:r>
       <w:r>
         <w:t xml:space="preserve"> kiválasztó </w:t>
       </w:r>
@@ -525,6 +529,296 @@
       </w:hyperlink>
     </w:p>
     <w:p/>
+    <w:p/>
+    <w:p>
+      <w:pPr>
+        <w:rPr>
+          <w:sz w:val="32"/>
+          <w:szCs w:val="32"/>
+        </w:rPr>
+      </w:pPr>
+      <w:r>
+        <w:rPr>
+          <w:sz w:val="32"/>
+          <w:szCs w:val="32"/>
+        </w:rPr>
+        <w:lastRenderedPageBreak/>
+        <w:t>Április 16.</w:t>
+      </w:r>
+    </w:p>
+    <w:p>
+      <w:pPr>
+        <w:rPr>
+          <w:sz w:val="32"/>
+          <w:szCs w:val="32"/>
+        </w:rPr>
+      </w:pPr>
+    </w:p>
+    <w:p>
+      <w:r>
+        <w:rPr>
+          <w:u w:val="single"/>
+        </w:rPr>
+        <w:t>Teendő:</w:t>
+      </w:r>
+    </w:p>
+    <w:p>
+      <w:pPr>
+        <w:pStyle w:val="Listaszerbekezds"/>
+        <w:numPr>
+          <w:ilvl w:val="0"/>
+          <w:numId w:val="4"/>
+        </w:numPr>
+      </w:pPr>
+      <w:r>
+        <w:t xml:space="preserve">Szobák árának a pénznemét is el kell tárolni az adatbázisban – lekérés esetén a frontendnek ezt megfelelően kell majd </w:t>
+      </w:r>
+      <w:proofErr w:type="spellStart"/>
+      <w:r>
+        <w:t>mappelnie</w:t>
+      </w:r>
+      <w:proofErr w:type="spellEnd"/>
+      <w:r>
+        <w:t>, és feldolgoznia</w:t>
+      </w:r>
+    </w:p>
+    <w:p>
+      <w:pPr>
+        <w:pStyle w:val="Listaszerbekezds"/>
+        <w:numPr>
+          <w:ilvl w:val="0"/>
+          <w:numId w:val="4"/>
+        </w:numPr>
+      </w:pPr>
+      <w:r>
+        <w:t>Az „</w:t>
+      </w:r>
+      <w:proofErr w:type="spellStart"/>
+      <w:r>
+        <w:t>OtherNeed</w:t>
+      </w:r>
+      <w:proofErr w:type="spellEnd"/>
+      <w:r>
+        <w:t>” típusban lévő „</w:t>
+      </w:r>
+      <w:proofErr w:type="spellStart"/>
+      <w:r>
+        <w:t>name</w:t>
+      </w:r>
+      <w:proofErr w:type="spellEnd"/>
+      <w:r>
+        <w:t xml:space="preserve">” mezőnek lehet, hogy érdemes volna bevezetni egy </w:t>
+      </w:r>
+      <w:proofErr w:type="spellStart"/>
+      <w:r>
+        <w:t>enum</w:t>
+      </w:r>
+      <w:proofErr w:type="spellEnd"/>
+      <w:r>
+        <w:t xml:space="preserve"> típust, ahonnan kiválasztható lenne, hogy milyen igényről van szó. Magába a típusba lehet, hogy nem lenne célszerű belenyúlni, csak egy nagyobb </w:t>
+      </w:r>
+      <w:proofErr w:type="spellStart"/>
+      <w:r>
+        <w:t>refaktor</w:t>
+      </w:r>
+      <w:proofErr w:type="spellEnd"/>
+      <w:r>
+        <w:t xml:space="preserve"> esetén, mert a többi mezőre szükség van </w:t>
+      </w:r>
+      <w:proofErr w:type="spellStart"/>
+      <w:r>
+        <w:t>for</w:t>
+      </w:r>
+      <w:proofErr w:type="spellEnd"/>
+      <w:r>
+        <w:t xml:space="preserve"> cikluson belüli iterációhoz stb.</w:t>
+      </w:r>
+    </w:p>
+    <w:p>
+      <w:pPr>
+        <w:pStyle w:val="Listaszerbekezds"/>
+        <w:numPr>
+          <w:ilvl w:val="0"/>
+          <w:numId w:val="4"/>
+        </w:numPr>
+      </w:pPr>
+      <w:r>
+        <w:t xml:space="preserve">Backend válaszokban szereplő adattípusoknak megfelelő típusok bevezetése frontend oldalon, ezek használata a </w:t>
+      </w:r>
+      <w:proofErr w:type="spellStart"/>
+      <w:r>
+        <w:t>View</w:t>
+      </w:r>
+      <w:proofErr w:type="spellEnd"/>
+      <w:r>
+        <w:t xml:space="preserve"> osztályokban.</w:t>
+      </w:r>
+    </w:p>
+    <w:p/>
+    <w:p>
+      <w:r>
+        <w:t xml:space="preserve">Bevezettem egy kisebb </w:t>
+      </w:r>
+      <w:proofErr w:type="spellStart"/>
+      <w:r>
+        <w:t>refaktort</w:t>
+      </w:r>
+      <w:proofErr w:type="spellEnd"/>
+      <w:r>
+        <w:t xml:space="preserve"> az „</w:t>
+      </w:r>
+      <w:proofErr w:type="spellStart"/>
+      <w:r>
+        <w:t>AccommListItemView</w:t>
+      </w:r>
+      <w:proofErr w:type="spellEnd"/>
+      <w:r>
+        <w:t>” osztályban, amely az egyes szállások megjelenítéséért felelős a keresési eredmény listában. Először is bevezetésre került egy külön „</w:t>
+      </w:r>
+      <w:proofErr w:type="spellStart"/>
+      <w:r>
+        <w:t>Accommodation</w:t>
+      </w:r>
+      <w:proofErr w:type="spellEnd"/>
+      <w:r>
+        <w:t xml:space="preserve">” típus, amely a backendről visszaküldött, szállással kapcsolatos </w:t>
+      </w:r>
+      <w:proofErr w:type="spellStart"/>
+      <w:r>
+        <w:t>infromációk</w:t>
+      </w:r>
+      <w:proofErr w:type="spellEnd"/>
+      <w:r>
+        <w:t xml:space="preserve"> frontend oldalon történő összefogásáért felelős. Ennek a típusnak egy példányát tárolja el az előbb említett </w:t>
+      </w:r>
+      <w:proofErr w:type="spellStart"/>
+      <w:r>
+        <w:t>View</w:t>
+      </w:r>
+      <w:proofErr w:type="spellEnd"/>
+      <w:r>
+        <w:t xml:space="preserve"> osztály, a korábban egyesével eltárolt megjelenítendő információk helyett. Bevezetésre került továbbá egy </w:t>
+      </w:r>
+      <w:proofErr w:type="spellStart"/>
+      <w:r>
+        <w:t>enum</w:t>
+      </w:r>
+      <w:proofErr w:type="spellEnd"/>
+      <w:r>
+        <w:t xml:space="preserve"> is, amely a lehetséges szállás típusokat hívatott biztosítani.</w:t>
+      </w:r>
+      <w:r>
+        <w:t xml:space="preserve"> (Nem tudom, hogy ezek a típus osztályok mennyire véglegesek – előfordulhat, hogy a backend fejlesztése során ezek még módosításra fognak kerülni.)</w:t>
+      </w:r>
+    </w:p>
+    <w:p/>
+    <w:p>
+      <w:r>
+        <w:t xml:space="preserve">A </w:t>
+      </w:r>
+      <w:proofErr w:type="spellStart"/>
+      <w:r>
+        <w:t>refaktor</w:t>
+      </w:r>
+      <w:proofErr w:type="spellEnd"/>
+      <w:r>
+        <w:t xml:space="preserve"> után elkészítettem az „</w:t>
+      </w:r>
+      <w:proofErr w:type="spellStart"/>
+      <w:r>
+        <w:t>AccommListView</w:t>
+      </w:r>
+      <w:proofErr w:type="spellEnd"/>
+      <w:r>
+        <w:t>” osztályt, amely a szabad szobák keresésekor indított backend hívás eredményében kapott listát hivatott megjeleníteni. Ehhez az előző bekezdésben leírt osztály egyes példányait használja, amelyeket az egyes „</w:t>
+      </w:r>
+      <w:proofErr w:type="spellStart"/>
+      <w:r>
+        <w:t>Accommodation</w:t>
+      </w:r>
+      <w:proofErr w:type="spellEnd"/>
+      <w:r>
+        <w:t xml:space="preserve">” elemekkel </w:t>
+      </w:r>
+      <w:proofErr w:type="spellStart"/>
+      <w:r>
+        <w:t>példányosít</w:t>
+      </w:r>
+      <w:proofErr w:type="spellEnd"/>
+      <w:r>
+        <w:t>. Az egyes példányokat egy „</w:t>
+      </w:r>
+      <w:proofErr w:type="gramStart"/>
+      <w:r>
+        <w:t>List”-</w:t>
+      </w:r>
+      <w:proofErr w:type="gramEnd"/>
+      <w:r>
+        <w:t>ben jeleníti meg, amely pedig egy „</w:t>
+      </w:r>
+      <w:proofErr w:type="spellStart"/>
+      <w:r>
+        <w:t>NavigationView</w:t>
+      </w:r>
+      <w:proofErr w:type="spellEnd"/>
+      <w:r>
+        <w:t>”-</w:t>
+      </w:r>
+      <w:proofErr w:type="spellStart"/>
+      <w:r>
+        <w:t>ba</w:t>
+      </w:r>
+      <w:proofErr w:type="spellEnd"/>
+      <w:r>
+        <w:t xml:space="preserve"> van ágyazva, hogy ezáltal </w:t>
+      </w:r>
+      <w:proofErr w:type="spellStart"/>
+      <w:r>
+        <w:t>megvalósíuljon</w:t>
+      </w:r>
+      <w:proofErr w:type="spellEnd"/>
+      <w:r>
+        <w:t xml:space="preserve"> az iOS-en jól ismert navigációs flow.</w:t>
+      </w:r>
+      <w:r>
+        <w:t xml:space="preserve"> Ennek megfelelően módosításra került a „</w:t>
+      </w:r>
+      <w:proofErr w:type="spellStart"/>
+      <w:r>
+        <w:t>BookingViewForm</w:t>
+      </w:r>
+      <w:proofErr w:type="spellEnd"/>
+      <w:r>
+        <w:t>” osztályban (ami a foglalás adatainak megadásáért felelős) a „Keresés” gomb – a Button elem ki lett cserélve egy „</w:t>
+      </w:r>
+      <w:proofErr w:type="spellStart"/>
+      <w:r>
+        <w:t>NavigationLink</w:t>
+      </w:r>
+      <w:proofErr w:type="spellEnd"/>
+      <w:r>
+        <w:t>” elemre, amely „</w:t>
+      </w:r>
+      <w:proofErr w:type="spellStart"/>
+      <w:r>
+        <w:t>destination</w:t>
+      </w:r>
+      <w:proofErr w:type="spellEnd"/>
+      <w:r>
+        <w:t xml:space="preserve">” paraméterének meg lett adva az újonnan létrehozott lista oldal (egyelőre </w:t>
+      </w:r>
+      <w:proofErr w:type="spellStart"/>
+      <w:r>
+        <w:t>dummy</w:t>
+      </w:r>
+      <w:proofErr w:type="spellEnd"/>
+      <w:r>
+        <w:t xml:space="preserve"> adatokkal).</w:t>
+      </w:r>
+      <w:r>
+        <w:t xml:space="preserve"> Ennek a gombnak a megnyomása fogja elindítani a backend hívást, azután, hogy a megfelelő végpontok implementálásra kerültek.</w:t>
+      </w:r>
+    </w:p>
     <w:sectPr>
       <w:pgSz w:w="11906" w:h="16838"/>
       <w:pgMar w:top="1417" w:right="1417" w:bottom="1417" w:left="1417" w:header="708" w:footer="708" w:gutter="0"/>
@@ -538,6 +832,230 @@
 <file path=word/numbering.xml><?xml version="1.0" encoding="utf-8"?>
 <w:numbering xmlns:wpc="http://schemas.microsoft.com/office/word/2010/wordprocessingCanvas" xmlns:cx="http://schemas.microsoft.com/office/drawing/2014/chartex" xmlns:cx1="http://schemas.microsoft.com/office/drawing/2015/9/8/chartex" xmlns:cx2="http://schemas.microsoft.com/office/drawing/2015/10/21/chartex" xmlns:cx3="http://schemas.microsoft.com/office/drawing/2016/5/9/chartex" xmlns:cx4="http://schemas.microsoft.com/office/drawing/2016/5/10/chartex" xmlns:cx5="http://schemas.microsoft.com/office/drawing/2016/5/11/chartex" xmlns:cx6="http://schemas.microsoft.com/office/drawing/2016/5/12/chartex" xmlns:cx7="http://schemas.microsoft.com/office/drawing/2016/5/13/chartex" xmlns:cx8="http://schemas.microsoft.com/office/drawing/2016/5/14/chartex" xmlns:mc="http://schemas.openxmlformats.org/markup-compatibility/2006" xmlns:aink="http://schemas.microsoft.com/office/drawing/2016/ink" xmlns:am3d="http://schemas.microsoft.com/office/drawing/2017/model3d" xmlns:o="urn:schemas-microsoft-com:office:office" xmlns:oel="http://schemas.microsoft.com/office/2019/extlst" xmlns:r="http://schemas.openxmlformats.org/officeDocument/2006/relationships" xmlns:m="http://schemas.openxmlformats.org/officeDocument/2006/math" xmlns:v="urn:schemas-microsoft-com:vml" xmlns:wp14="http://schemas.microsoft.com/office/word/2010/wordprocessingDrawing" xmlns:wp="http://schemas.openxmlformats.org/drawingml/2006/wordprocessingDrawing" xmlns:w10="urn:schemas-microsoft-com:office:word" xmlns:w="http://schemas.openxmlformats.org/wordprocessingml/2006/main" xmlns:w14="http://schemas.microsoft.com/office/word/2010/wordml" xmlns:w15="http://schemas.microsoft.com/office/word/2012/wordml" xmlns:w16cex="http://schemas.microsoft.com/office/word/2018/wordml/cex" xmlns:w16cid="http://schemas.microsoft.com/office/word/2016/wordml/cid" xmlns:w16="http://schemas.microsoft.com/office/word/2018/wordml" xmlns:w16sdtdh="http://schemas.microsoft.com/office/word/2020/wordml/sdtdatahash" xmlns:w16se="http://schemas.microsoft.com/office/word/2015/wordml/symex" xmlns:wpg="http://schemas.microsoft.com/office/word/2010/wordprocessingGroup" xmlns:wpi="http://schemas.microsoft.com/office/word/2010/wordprocessingInk" xmlns:wne="http://schemas.microsoft.com/office/word/2006/wordml" xmlns:wps="http://schemas.microsoft.com/office/word/2010/wordprocessingShape" mc:Ignorable="w14 w15 w16se w16cid w16 w16cex w16sdtdh wp14">
   <w:abstractNum w:abstractNumId="0" w15:restartNumberingAfterBreak="0">
+    <w:nsid w:val="08746DC6"/>
+    <w:multiLevelType w:val="hybridMultilevel"/>
+    <w:tmpl w:val="A350C31C"/>
+    <w:lvl w:ilvl="0" w:tplc="1110E8C0">
+      <w:numFmt w:val="bullet"/>
+      <w:lvlText w:val="-"/>
+      <w:lvlJc w:val="left"/>
+      <w:pPr>
+        <w:ind w:left="420" w:hanging="360"/>
+      </w:pPr>
+      <w:rPr>
+        <w:rFonts w:ascii="Calibri" w:eastAsiaTheme="minorHAnsi" w:hAnsi="Calibri" w:cs="Calibri" w:hint="default"/>
+      </w:rPr>
+    </w:lvl>
+    <w:lvl w:ilvl="1" w:tplc="040E0003" w:tentative="1">
+      <w:start w:val="1"/>
+      <w:numFmt w:val="bullet"/>
+      <w:lvlText w:val="o"/>
+      <w:lvlJc w:val="left"/>
+      <w:pPr>
+        <w:ind w:left="1140" w:hanging="360"/>
+      </w:pPr>
+      <w:rPr>
+        <w:rFonts w:ascii="Courier New" w:hAnsi="Courier New" w:cs="Courier New" w:hint="default"/>
+      </w:rPr>
+    </w:lvl>
+    <w:lvl w:ilvl="2" w:tplc="040E0005" w:tentative="1">
+      <w:start w:val="1"/>
+      <w:numFmt w:val="bullet"/>
+      <w:lvlText w:val=""/>
+      <w:lvlJc w:val="left"/>
+      <w:pPr>
+        <w:ind w:left="1860" w:hanging="360"/>
+      </w:pPr>
+      <w:rPr>
+        <w:rFonts w:ascii="Wingdings" w:hAnsi="Wingdings" w:hint="default"/>
+      </w:rPr>
+    </w:lvl>
+    <w:lvl w:ilvl="3" w:tplc="040E0001" w:tentative="1">
+      <w:start w:val="1"/>
+      <w:numFmt w:val="bullet"/>
+      <w:lvlText w:val=""/>
+      <w:lvlJc w:val="left"/>
+      <w:pPr>
+        <w:ind w:left="2580" w:hanging="360"/>
+      </w:pPr>
+      <w:rPr>
+        <w:rFonts w:ascii="Symbol" w:hAnsi="Symbol" w:hint="default"/>
+      </w:rPr>
+    </w:lvl>
+    <w:lvl w:ilvl="4" w:tplc="040E0003" w:tentative="1">
+      <w:start w:val="1"/>
+      <w:numFmt w:val="bullet"/>
+      <w:lvlText w:val="o"/>
+      <w:lvlJc w:val="left"/>
+      <w:pPr>
+        <w:ind w:left="3300" w:hanging="360"/>
+      </w:pPr>
+      <w:rPr>
+        <w:rFonts w:ascii="Courier New" w:hAnsi="Courier New" w:cs="Courier New" w:hint="default"/>
+      </w:rPr>
+    </w:lvl>
+    <w:lvl w:ilvl="5" w:tplc="040E0005" w:tentative="1">
+      <w:start w:val="1"/>
+      <w:numFmt w:val="bullet"/>
+      <w:lvlText w:val=""/>
+      <w:lvlJc w:val="left"/>
+      <w:pPr>
+        <w:ind w:left="4020" w:hanging="360"/>
+      </w:pPr>
+      <w:rPr>
+        <w:rFonts w:ascii="Wingdings" w:hAnsi="Wingdings" w:hint="default"/>
+      </w:rPr>
+    </w:lvl>
+    <w:lvl w:ilvl="6" w:tplc="040E0001" w:tentative="1">
+      <w:start w:val="1"/>
+      <w:numFmt w:val="bullet"/>
+      <w:lvlText w:val=""/>
+      <w:lvlJc w:val="left"/>
+      <w:pPr>
+        <w:ind w:left="4740" w:hanging="360"/>
+      </w:pPr>
+      <w:rPr>
+        <w:rFonts w:ascii="Symbol" w:hAnsi="Symbol" w:hint="default"/>
+      </w:rPr>
+    </w:lvl>
+    <w:lvl w:ilvl="7" w:tplc="040E0003" w:tentative="1">
+      <w:start w:val="1"/>
+      <w:numFmt w:val="bullet"/>
+      <w:lvlText w:val="o"/>
+      <w:lvlJc w:val="left"/>
+      <w:pPr>
+        <w:ind w:left="5460" w:hanging="360"/>
+      </w:pPr>
+      <w:rPr>
+        <w:rFonts w:ascii="Courier New" w:hAnsi="Courier New" w:cs="Courier New" w:hint="default"/>
+      </w:rPr>
+    </w:lvl>
+    <w:lvl w:ilvl="8" w:tplc="040E0005" w:tentative="1">
+      <w:start w:val="1"/>
+      <w:numFmt w:val="bullet"/>
+      <w:lvlText w:val=""/>
+      <w:lvlJc w:val="left"/>
+      <w:pPr>
+        <w:ind w:left="6180" w:hanging="360"/>
+      </w:pPr>
+      <w:rPr>
+        <w:rFonts w:ascii="Wingdings" w:hAnsi="Wingdings" w:hint="default"/>
+      </w:rPr>
+    </w:lvl>
+  </w:abstractNum>
+  <w:abstractNum w:abstractNumId="1" w15:restartNumberingAfterBreak="0">
+    <w:nsid w:val="42255562"/>
+    <w:multiLevelType w:val="hybridMultilevel"/>
+    <w:tmpl w:val="A572A3BE"/>
+    <w:lvl w:ilvl="0" w:tplc="E90AAC5A">
+      <w:numFmt w:val="bullet"/>
+      <w:lvlText w:val="-"/>
+      <w:lvlJc w:val="left"/>
+      <w:pPr>
+        <w:ind w:left="420" w:hanging="360"/>
+      </w:pPr>
+      <w:rPr>
+        <w:rFonts w:ascii="Calibri" w:eastAsiaTheme="minorHAnsi" w:hAnsi="Calibri" w:cs="Calibri" w:hint="default"/>
+      </w:rPr>
+    </w:lvl>
+    <w:lvl w:ilvl="1" w:tplc="040E0003" w:tentative="1">
+      <w:start w:val="1"/>
+      <w:numFmt w:val="bullet"/>
+      <w:lvlText w:val="o"/>
+      <w:lvlJc w:val="left"/>
+      <w:pPr>
+        <w:ind w:left="1140" w:hanging="360"/>
+      </w:pPr>
+      <w:rPr>
+        <w:rFonts w:ascii="Courier New" w:hAnsi="Courier New" w:cs="Courier New" w:hint="default"/>
+      </w:rPr>
+    </w:lvl>
+    <w:lvl w:ilvl="2" w:tplc="040E0005" w:tentative="1">
+      <w:start w:val="1"/>
+      <w:numFmt w:val="bullet"/>
+      <w:lvlText w:val=""/>
+      <w:lvlJc w:val="left"/>
+      <w:pPr>
+        <w:ind w:left="1860" w:hanging="360"/>
+      </w:pPr>
+      <w:rPr>
+        <w:rFonts w:ascii="Wingdings" w:hAnsi="Wingdings" w:hint="default"/>
+      </w:rPr>
+    </w:lvl>
+    <w:lvl w:ilvl="3" w:tplc="040E0001" w:tentative="1">
+      <w:start w:val="1"/>
+      <w:numFmt w:val="bullet"/>
+      <w:lvlText w:val=""/>
+      <w:lvlJc w:val="left"/>
+      <w:pPr>
+        <w:ind w:left="2580" w:hanging="360"/>
+      </w:pPr>
+      <w:rPr>
+        <w:rFonts w:ascii="Symbol" w:hAnsi="Symbol" w:hint="default"/>
+      </w:rPr>
+    </w:lvl>
+    <w:lvl w:ilvl="4" w:tplc="040E0003" w:tentative="1">
+      <w:start w:val="1"/>
+      <w:numFmt w:val="bullet"/>
+      <w:lvlText w:val="o"/>
+      <w:lvlJc w:val="left"/>
+      <w:pPr>
+        <w:ind w:left="3300" w:hanging="360"/>
+      </w:pPr>
+      <w:rPr>
+        <w:rFonts w:ascii="Courier New" w:hAnsi="Courier New" w:cs="Courier New" w:hint="default"/>
+      </w:rPr>
+    </w:lvl>
+    <w:lvl w:ilvl="5" w:tplc="040E0005" w:tentative="1">
+      <w:start w:val="1"/>
+      <w:numFmt w:val="bullet"/>
+      <w:lvlText w:val=""/>
+      <w:lvlJc w:val="left"/>
+      <w:pPr>
+        <w:ind w:left="4020" w:hanging="360"/>
+      </w:pPr>
+      <w:rPr>
+        <w:rFonts w:ascii="Wingdings" w:hAnsi="Wingdings" w:hint="default"/>
+      </w:rPr>
+    </w:lvl>
+    <w:lvl w:ilvl="6" w:tplc="040E0001" w:tentative="1">
+      <w:start w:val="1"/>
+      <w:numFmt w:val="bullet"/>
+      <w:lvlText w:val=""/>
+      <w:lvlJc w:val="left"/>
+      <w:pPr>
+        <w:ind w:left="4740" w:hanging="360"/>
+      </w:pPr>
+      <w:rPr>
+        <w:rFonts w:ascii="Symbol" w:hAnsi="Symbol" w:hint="default"/>
+      </w:rPr>
+    </w:lvl>
+    <w:lvl w:ilvl="7" w:tplc="040E0003" w:tentative="1">
+      <w:start w:val="1"/>
+      <w:numFmt w:val="bullet"/>
+      <w:lvlText w:val="o"/>
+      <w:lvlJc w:val="left"/>
+      <w:pPr>
+        <w:ind w:left="5460" w:hanging="360"/>
+      </w:pPr>
+      <w:rPr>
+        <w:rFonts w:ascii="Courier New" w:hAnsi="Courier New" w:cs="Courier New" w:hint="default"/>
+      </w:rPr>
+    </w:lvl>
+    <w:lvl w:ilvl="8" w:tplc="040E0005" w:tentative="1">
+      <w:start w:val="1"/>
+      <w:numFmt w:val="bullet"/>
+      <w:lvlText w:val=""/>
+      <w:lvlJc w:val="left"/>
+      <w:pPr>
+        <w:ind w:left="6180" w:hanging="360"/>
+      </w:pPr>
+      <w:rPr>
+        <w:rFonts w:ascii="Wingdings" w:hAnsi="Wingdings" w:hint="default"/>
+      </w:rPr>
+    </w:lvl>
+  </w:abstractNum>
+  <w:abstractNum w:abstractNumId="2" w15:restartNumberingAfterBreak="0">
     <w:nsid w:val="556B2C11"/>
     <w:multiLevelType w:val="hybridMultilevel"/>
     <w:tmpl w:val="B41E8062"/>
@@ -650,7 +1168,7 @@
       </w:rPr>
     </w:lvl>
   </w:abstractNum>
-  <w:abstractNum w:abstractNumId="1" w15:restartNumberingAfterBreak="0">
+  <w:abstractNum w:abstractNumId="3" w15:restartNumberingAfterBreak="0">
     <w:nsid w:val="5E1A5D3C"/>
     <w:multiLevelType w:val="hybridMultilevel"/>
     <w:tmpl w:val="21B20FC8"/>
@@ -764,10 +1282,16 @@
     </w:lvl>
   </w:abstractNum>
   <w:num w:numId="1" w16cid:durableId="2055109772">
-    <w:abstractNumId w:val="0"/>
+    <w:abstractNumId w:val="2"/>
   </w:num>
   <w:num w:numId="2" w16cid:durableId="1719738585">
+    <w:abstractNumId w:val="3"/>
+  </w:num>
+  <w:num w:numId="3" w16cid:durableId="538208035">
     <w:abstractNumId w:val="1"/>
+  </w:num>
+  <w:num w:numId="4" w16cid:durableId="1938633994">
+    <w:abstractNumId w:val="0"/>
   </w:num>
 </w:numbering>
 </file>

</xml_diff>

<commit_message>
add entity, reuqest-response obejcts and docker-compose file to the backend
</commit_message>
<xml_diff>
--- a/doc/haladási_napló_dipterv_1.docx
+++ b/doc/haladási_napló_dipterv_1.docx
@@ -1,6 +1,6 @@
 
 <file path=word/document.xml><?xml version="1.0" encoding="utf-8"?>
-<w:document xmlns:wpc="http://schemas.microsoft.com/office/word/2010/wordprocessingCanvas" xmlns:cx="http://schemas.microsoft.com/office/drawing/2014/chartex" xmlns:cx1="http://schemas.microsoft.com/office/drawing/2015/9/8/chartex" xmlns:cx2="http://schemas.microsoft.com/office/drawing/2015/10/21/chartex" xmlns:cx3="http://schemas.microsoft.com/office/drawing/2016/5/9/chartex" xmlns:cx4="http://schemas.microsoft.com/office/drawing/2016/5/10/chartex" xmlns:cx5="http://schemas.microsoft.com/office/drawing/2016/5/11/chartex" xmlns:cx6="http://schemas.microsoft.com/office/drawing/2016/5/12/chartex" xmlns:cx7="http://schemas.microsoft.com/office/drawing/2016/5/13/chartex" xmlns:cx8="http://schemas.microsoft.com/office/drawing/2016/5/14/chartex" xmlns:mc="http://schemas.openxmlformats.org/markup-compatibility/2006" xmlns:aink="http://schemas.microsoft.com/office/drawing/2016/ink" xmlns:am3d="http://schemas.microsoft.com/office/drawing/2017/model3d" xmlns:o="urn:schemas-microsoft-com:office:office" xmlns:oel="http://schemas.microsoft.com/office/2019/extlst" xmlns:r="http://schemas.openxmlformats.org/officeDocument/2006/relationships" xmlns:m="http://schemas.openxmlformats.org/officeDocument/2006/math" xmlns:v="urn:schemas-microsoft-com:vml" xmlns:wp14="http://schemas.microsoft.com/office/word/2010/wordprocessingDrawing" xmlns:wp="http://schemas.openxmlformats.org/drawingml/2006/wordprocessingDrawing" xmlns:w10="urn:schemas-microsoft-com:office:word" xmlns:w="http://schemas.openxmlformats.org/wordprocessingml/2006/main" xmlns:w14="http://schemas.microsoft.com/office/word/2010/wordml" xmlns:w15="http://schemas.microsoft.com/office/word/2012/wordml" xmlns:w16cex="http://schemas.microsoft.com/office/word/2018/wordml/cex" xmlns:w16cid="http://schemas.microsoft.com/office/word/2016/wordml/cid" xmlns:w16="http://schemas.microsoft.com/office/word/2018/wordml" xmlns:w16sdtdh="http://schemas.microsoft.com/office/word/2020/wordml/sdtdatahash" xmlns:w16se="http://schemas.microsoft.com/office/word/2015/wordml/symex" xmlns:wpg="http://schemas.microsoft.com/office/word/2010/wordprocessingGroup" xmlns:wpi="http://schemas.microsoft.com/office/word/2010/wordprocessingInk" xmlns:wne="http://schemas.microsoft.com/office/word/2006/wordml" xmlns:wps="http://schemas.microsoft.com/office/word/2010/wordprocessingShape" mc:Ignorable="w14 w15 w16se w16cid w16 w16cex w16sdtdh wp14">
+<w:document xmlns:wpc="http://schemas.microsoft.com/office/word/2010/wordprocessingCanvas" xmlns:cx="http://schemas.microsoft.com/office/drawing/2014/chartex" xmlns:cx1="http://schemas.microsoft.com/office/drawing/2015/9/8/chartex" xmlns:cx2="http://schemas.microsoft.com/office/drawing/2015/10/21/chartex" xmlns:cx3="http://schemas.microsoft.com/office/drawing/2016/5/9/chartex" xmlns:cx4="http://schemas.microsoft.com/office/drawing/2016/5/10/chartex" xmlns:cx5="http://schemas.microsoft.com/office/drawing/2016/5/11/chartex" xmlns:cx6="http://schemas.microsoft.com/office/drawing/2016/5/12/chartex" xmlns:cx7="http://schemas.microsoft.com/office/drawing/2016/5/13/chartex" xmlns:cx8="http://schemas.microsoft.com/office/drawing/2016/5/14/chartex" xmlns:mc="http://schemas.openxmlformats.org/markup-compatibility/2006" xmlns:aink="http://schemas.microsoft.com/office/drawing/2016/ink" xmlns:am3d="http://schemas.microsoft.com/office/drawing/2017/model3d" xmlns:o="urn:schemas-microsoft-com:office:office" xmlns:oel="http://schemas.microsoft.com/office/2019/extlst" xmlns:r="http://schemas.openxmlformats.org/officeDocument/2006/relationships" xmlns:m="http://schemas.openxmlformats.org/officeDocument/2006/math" xmlns:v="urn:schemas-microsoft-com:vml" xmlns:wp14="http://schemas.microsoft.com/office/word/2010/wordprocessingDrawing" xmlns:wp="http://schemas.openxmlformats.org/drawingml/2006/wordprocessingDrawing" xmlns:w10="urn:schemas-microsoft-com:office:word" xmlns:w="http://schemas.openxmlformats.org/wordprocessingml/2006/main" xmlns:w14="http://schemas.microsoft.com/office/word/2010/wordml" xmlns:w15="http://schemas.microsoft.com/office/word/2012/wordml" xmlns:w16cex="http://schemas.microsoft.com/office/word/2018/wordml/cex" xmlns:w16cid="http://schemas.microsoft.com/office/word/2016/wordml/cid" xmlns:w16="http://schemas.microsoft.com/office/word/2018/wordml" xmlns:w16du="http://schemas.microsoft.com/office/word/2023/wordml/word16du" xmlns:w16sdtdh="http://schemas.microsoft.com/office/word/2020/wordml/sdtdatahash" xmlns:w16se="http://schemas.microsoft.com/office/word/2015/wordml/symex" xmlns:wpg="http://schemas.microsoft.com/office/word/2010/wordprocessingGroup" xmlns:wpi="http://schemas.microsoft.com/office/word/2010/wordprocessingInk" xmlns:wne="http://schemas.microsoft.com/office/word/2006/wordml" xmlns:wps="http://schemas.microsoft.com/office/word/2010/wordprocessingShape" mc:Ignorable="w14 w15 w16se w16cid w16 w16cex w16sdtdh wp14">
   <w:body>
     <w:p>
       <w:pPr>
@@ -817,6 +817,290 @@
       </w:r>
       <w:r>
         <w:t xml:space="preserve"> Ennek a gombnak a megnyomása fogja elindítani a backend hívást, azután, hogy a megfelelő végpontok implementálásra kerültek.</w:t>
+      </w:r>
+    </w:p>
+    <w:p/>
+    <w:p>
+      <w:pPr>
+        <w:rPr>
+          <w:sz w:val="32"/>
+          <w:szCs w:val="32"/>
+        </w:rPr>
+      </w:pPr>
+      <w:r>
+        <w:rPr>
+          <w:sz w:val="32"/>
+          <w:szCs w:val="32"/>
+        </w:rPr>
+        <w:t>Április 20.</w:t>
+      </w:r>
+    </w:p>
+    <w:p>
+      <w:pPr>
+        <w:rPr>
+          <w:sz w:val="32"/>
+          <w:szCs w:val="32"/>
+        </w:rPr>
+      </w:pPr>
+    </w:p>
+    <w:p>
+      <w:r>
+        <w:t xml:space="preserve">Elkezdtem az alkalmazás backendjének a </w:t>
+      </w:r>
+      <w:proofErr w:type="spellStart"/>
+      <w:r>
+        <w:t>refaktorálását</w:t>
+      </w:r>
+      <w:proofErr w:type="spellEnd"/>
+      <w:r>
+        <w:t>. Első körben létrehoztam egy „</w:t>
+      </w:r>
+      <w:proofErr w:type="spellStart"/>
+      <w:proofErr w:type="gramStart"/>
+      <w:r>
+        <w:t>application.yaml</w:t>
+      </w:r>
+      <w:proofErr w:type="spellEnd"/>
+      <w:proofErr w:type="gramEnd"/>
+      <w:r>
+        <w:t>” fájlt, amely a Spring alkalmazás indításakor az alkalmazás konfigurációjának a beállítását végzi</w:t>
+      </w:r>
+      <w:r>
+        <w:t>, illetve az alkalmazás indítását hivatott elvégezni egy Docker konténerben.</w:t>
+      </w:r>
+      <w:r>
+        <w:t xml:space="preserve"> Ezután elkezdtem felülvizsgálni az </w:t>
+      </w:r>
+      <w:proofErr w:type="spellStart"/>
+      <w:r>
+        <w:t>maven</w:t>
+      </w:r>
+      <w:proofErr w:type="spellEnd"/>
+      <w:r>
+        <w:t xml:space="preserve"> projektleíró fájlban lévő dependenciákat és megszabadultam azoktól, amelyekre jelen pillanatban nincs szükség.</w:t>
+      </w:r>
+    </w:p>
+    <w:p>
+      <w:r>
+        <w:t xml:space="preserve">A </w:t>
+      </w:r>
+      <w:proofErr w:type="spellStart"/>
+      <w:r>
+        <w:t>refaktorálás</w:t>
+      </w:r>
+      <w:proofErr w:type="spellEnd"/>
+      <w:r>
+        <w:t xml:space="preserve"> következő lépéseként elkezdtem felülvizsgálni a már meglévő osztályokat, és megszabadultam azoktól a felesleges annotációktól, amelyekre jelen pillanatban (vagy úgy általánosságban nincs szükség).</w:t>
+      </w:r>
+    </w:p>
+    <w:p/>
+    <w:p>
+      <w:pPr>
+        <w:rPr>
+          <w:sz w:val="32"/>
+          <w:szCs w:val="32"/>
+        </w:rPr>
+      </w:pPr>
+      <w:r>
+        <w:rPr>
+          <w:sz w:val="32"/>
+          <w:szCs w:val="32"/>
+        </w:rPr>
+        <w:t>Május 2.</w:t>
+      </w:r>
+    </w:p>
+    <w:p>
+      <w:pPr>
+        <w:rPr>
+          <w:sz w:val="32"/>
+          <w:szCs w:val="32"/>
+        </w:rPr>
+      </w:pPr>
+    </w:p>
+    <w:p>
+      <w:r>
+        <w:t xml:space="preserve">Létrehoztam egy </w:t>
+      </w:r>
+      <w:proofErr w:type="spellStart"/>
+      <w:r>
+        <w:t>docker-compose.yml</w:t>
+      </w:r>
+      <w:proofErr w:type="spellEnd"/>
+      <w:r>
+        <w:t xml:space="preserve"> fájlt, amelyben definiálom az adatbázist. Ennek a fájlnak a futtatásával egy Docker konténerben hozom létre és futtatom az adatbázist a korábban létrehozott sémával. Továbbá létrehoztam a Spring alkalmazás „</w:t>
+      </w:r>
+      <w:proofErr w:type="spellStart"/>
+      <w:r>
+        <w:t>resources</w:t>
+      </w:r>
+      <w:proofErr w:type="spellEnd"/>
+      <w:r>
+        <w:t xml:space="preserve">” mappájában egy adatbázis erősforrást: ez az SQL fájl felelős a táblák létrehozásáért. (Korábban a </w:t>
+      </w:r>
+      <w:proofErr w:type="spellStart"/>
+      <w:r>
+        <w:t>MySQL</w:t>
+      </w:r>
+      <w:proofErr w:type="spellEnd"/>
+      <w:r>
+        <w:t xml:space="preserve"> </w:t>
+      </w:r>
+      <w:proofErr w:type="spellStart"/>
+      <w:r>
+        <w:t>workbenchen</w:t>
+      </w:r>
+      <w:proofErr w:type="spellEnd"/>
+      <w:r>
+        <w:t xml:space="preserve"> történt a táblák létrehozása, és lokálisan futott az adatbázis. Ez a létrehozás került át a Spring alkalmazásba és az adatbázis futtatása ezentúl egy konténerben lesz megvalósítva.)</w:t>
+      </w:r>
+    </w:p>
+    <w:p/>
+    <w:p>
+      <w:r>
+        <w:t xml:space="preserve">Ezen felül létrehozásra került minden táblának a megfelelő </w:t>
+      </w:r>
+      <w:proofErr w:type="spellStart"/>
+      <w:r>
+        <w:t>Entity</w:t>
+      </w:r>
+      <w:proofErr w:type="spellEnd"/>
+      <w:r>
+        <w:t xml:space="preserve"> (</w:t>
+      </w:r>
+      <w:proofErr w:type="spellStart"/>
+      <w:r>
+        <w:t>model</w:t>
+      </w:r>
+      <w:proofErr w:type="spellEnd"/>
+      <w:r>
+        <w:t>) objektum. Ezen kívül felvételre került egy „</w:t>
+      </w:r>
+      <w:proofErr w:type="spellStart"/>
+      <w:r>
+        <w:t>PaymentMethod</w:t>
+      </w:r>
+      <w:proofErr w:type="spellEnd"/>
+      <w:r>
+        <w:t xml:space="preserve">” nevű </w:t>
+      </w:r>
+      <w:proofErr w:type="spellStart"/>
+      <w:r>
+        <w:t>enum</w:t>
+      </w:r>
+      <w:proofErr w:type="spellEnd"/>
+      <w:r>
+        <w:t xml:space="preserve"> típus is, amely a lehetséges fizetési módokat írja le.</w:t>
+      </w:r>
+      <w:r>
+        <w:t xml:space="preserve"> A korábban létrehozott DTO osztályok jelenleg </w:t>
+      </w:r>
+      <w:proofErr w:type="spellStart"/>
+      <w:r>
+        <w:t>deprecated</w:t>
+      </w:r>
+      <w:proofErr w:type="spellEnd"/>
+      <w:r>
+        <w:t xml:space="preserve"> státuszba kerültek, mivel létrehozásra kerültek külön </w:t>
+      </w:r>
+      <w:proofErr w:type="spellStart"/>
+      <w:r>
+        <w:t>request</w:t>
+      </w:r>
+      <w:proofErr w:type="spellEnd"/>
+      <w:r>
+        <w:t xml:space="preserve"> és </w:t>
+      </w:r>
+      <w:proofErr w:type="spellStart"/>
+      <w:r>
+        <w:t>reponse</w:t>
+      </w:r>
+      <w:proofErr w:type="spellEnd"/>
+      <w:r>
+        <w:t xml:space="preserve"> objektumok </w:t>
+      </w:r>
+      <w:r>
+        <w:t xml:space="preserve">az </w:t>
+      </w:r>
+      <w:proofErr w:type="spellStart"/>
+      <w:r>
+        <w:t>Entity</w:t>
+      </w:r>
+      <w:proofErr w:type="spellEnd"/>
+      <w:r>
+        <w:t xml:space="preserve"> objektum</w:t>
+      </w:r>
+      <w:r>
+        <w:t>ok</w:t>
+      </w:r>
+      <w:r>
+        <w:t>hoz.</w:t>
+      </w:r>
+      <w:r>
+        <w:t xml:space="preserve"> Az eddig megvalósításra került </w:t>
+      </w:r>
+      <w:proofErr w:type="spellStart"/>
+      <w:r>
+        <w:t>entity-request-response</w:t>
+      </w:r>
+      <w:proofErr w:type="spellEnd"/>
+      <w:r>
+        <w:t xml:space="preserve"> típusokhoz létrehozásra kerültek mapper objektumok is. A </w:t>
+      </w:r>
+      <w:proofErr w:type="spellStart"/>
+      <w:r>
+        <w:t>request</w:t>
+      </w:r>
+      <w:proofErr w:type="spellEnd"/>
+      <w:r>
+        <w:t xml:space="preserve"> és </w:t>
+      </w:r>
+      <w:proofErr w:type="spellStart"/>
+      <w:r>
+        <w:t>response</w:t>
+      </w:r>
+      <w:proofErr w:type="spellEnd"/>
+      <w:r>
+        <w:t xml:space="preserve"> objektumoknál fontos odafigyelni arra, hogy elkerüljük a körkörös függőségeket (tehát, ha pl. létrehozunk egy </w:t>
+      </w:r>
+      <w:proofErr w:type="spellStart"/>
+      <w:r>
+        <w:t>RoomResponse</w:t>
+      </w:r>
+      <w:proofErr w:type="spellEnd"/>
+      <w:r>
+        <w:t xml:space="preserve"> példányt, akkor az abban lévő </w:t>
+      </w:r>
+      <w:proofErr w:type="spellStart"/>
+      <w:r>
+        <w:t>BookingResponse</w:t>
+      </w:r>
+      <w:proofErr w:type="spellEnd"/>
+      <w:r>
+        <w:t xml:space="preserve"> példányok is tartalmaznak referenciát ugyanerre a </w:t>
+      </w:r>
+      <w:proofErr w:type="spellStart"/>
+      <w:r>
+        <w:t>RoomResponse</w:t>
+      </w:r>
+      <w:proofErr w:type="spellEnd"/>
+      <w:r>
+        <w:t xml:space="preserve"> példányra). Ezeket a függőségeket majd még fel kell oldani, ennek a feloldásnak az egyik lehetséges útja, ha bevezetésre kerülnek olyan </w:t>
+      </w:r>
+      <w:proofErr w:type="spellStart"/>
+      <w:r>
+        <w:t>request</w:t>
+      </w:r>
+      <w:proofErr w:type="spellEnd"/>
+      <w:r>
+        <w:t xml:space="preserve"> és </w:t>
+      </w:r>
+      <w:proofErr w:type="spellStart"/>
+      <w:r>
+        <w:t>response</w:t>
+      </w:r>
+      <w:proofErr w:type="spellEnd"/>
+      <w:r>
+        <w:t xml:space="preserve"> osztályok, amelyek nem tartalmaznak referenciát arra a típusra, amelyikben megjelennek mint mező. Másik lehetséges megoldás, hogy csak az adott mező típusának az azonosítóját tartalmazza az adott típus. Ez viszont további végpont hívásokhoz és lekérésekhez vezethet abban az esetben, ha a felhasználó szempontjából fontos megjeleníteni az azonosítóval ellátott adat további tulajdonságait. Ez a probléma további átgondolást igényel.</w:t>
       </w:r>
     </w:p>
     <w:sectPr>
@@ -830,7 +1114,7 @@
 </file>
 
 <file path=word/numbering.xml><?xml version="1.0" encoding="utf-8"?>
-<w:numbering xmlns:wpc="http://schemas.microsoft.com/office/word/2010/wordprocessingCanvas" xmlns:cx="http://schemas.microsoft.com/office/drawing/2014/chartex" xmlns:cx1="http://schemas.microsoft.com/office/drawing/2015/9/8/chartex" xmlns:cx2="http://schemas.microsoft.com/office/drawing/2015/10/21/chartex" xmlns:cx3="http://schemas.microsoft.com/office/drawing/2016/5/9/chartex" xmlns:cx4="http://schemas.microsoft.com/office/drawing/2016/5/10/chartex" xmlns:cx5="http://schemas.microsoft.com/office/drawing/2016/5/11/chartex" xmlns:cx6="http://schemas.microsoft.com/office/drawing/2016/5/12/chartex" xmlns:cx7="http://schemas.microsoft.com/office/drawing/2016/5/13/chartex" xmlns:cx8="http://schemas.microsoft.com/office/drawing/2016/5/14/chartex" xmlns:mc="http://schemas.openxmlformats.org/markup-compatibility/2006" xmlns:aink="http://schemas.microsoft.com/office/drawing/2016/ink" xmlns:am3d="http://schemas.microsoft.com/office/drawing/2017/model3d" xmlns:o="urn:schemas-microsoft-com:office:office" xmlns:oel="http://schemas.microsoft.com/office/2019/extlst" xmlns:r="http://schemas.openxmlformats.org/officeDocument/2006/relationships" xmlns:m="http://schemas.openxmlformats.org/officeDocument/2006/math" xmlns:v="urn:schemas-microsoft-com:vml" xmlns:wp14="http://schemas.microsoft.com/office/word/2010/wordprocessingDrawing" xmlns:wp="http://schemas.openxmlformats.org/drawingml/2006/wordprocessingDrawing" xmlns:w10="urn:schemas-microsoft-com:office:word" xmlns:w="http://schemas.openxmlformats.org/wordprocessingml/2006/main" xmlns:w14="http://schemas.microsoft.com/office/word/2010/wordml" xmlns:w15="http://schemas.microsoft.com/office/word/2012/wordml" xmlns:w16cex="http://schemas.microsoft.com/office/word/2018/wordml/cex" xmlns:w16cid="http://schemas.microsoft.com/office/word/2016/wordml/cid" xmlns:w16="http://schemas.microsoft.com/office/word/2018/wordml" xmlns:w16sdtdh="http://schemas.microsoft.com/office/word/2020/wordml/sdtdatahash" xmlns:w16se="http://schemas.microsoft.com/office/word/2015/wordml/symex" xmlns:wpg="http://schemas.microsoft.com/office/word/2010/wordprocessingGroup" xmlns:wpi="http://schemas.microsoft.com/office/word/2010/wordprocessingInk" xmlns:wne="http://schemas.microsoft.com/office/word/2006/wordml" xmlns:wps="http://schemas.microsoft.com/office/word/2010/wordprocessingShape" mc:Ignorable="w14 w15 w16se w16cid w16 w16cex w16sdtdh wp14">
+<w:numbering xmlns:wpc="http://schemas.microsoft.com/office/word/2010/wordprocessingCanvas" xmlns:cx="http://schemas.microsoft.com/office/drawing/2014/chartex" xmlns:cx1="http://schemas.microsoft.com/office/drawing/2015/9/8/chartex" xmlns:cx2="http://schemas.microsoft.com/office/drawing/2015/10/21/chartex" xmlns:cx3="http://schemas.microsoft.com/office/drawing/2016/5/9/chartex" xmlns:cx4="http://schemas.microsoft.com/office/drawing/2016/5/10/chartex" xmlns:cx5="http://schemas.microsoft.com/office/drawing/2016/5/11/chartex" xmlns:cx6="http://schemas.microsoft.com/office/drawing/2016/5/12/chartex" xmlns:cx7="http://schemas.microsoft.com/office/drawing/2016/5/13/chartex" xmlns:cx8="http://schemas.microsoft.com/office/drawing/2016/5/14/chartex" xmlns:mc="http://schemas.openxmlformats.org/markup-compatibility/2006" xmlns:aink="http://schemas.microsoft.com/office/drawing/2016/ink" xmlns:am3d="http://schemas.microsoft.com/office/drawing/2017/model3d" xmlns:o="urn:schemas-microsoft-com:office:office" xmlns:oel="http://schemas.microsoft.com/office/2019/extlst" xmlns:r="http://schemas.openxmlformats.org/officeDocument/2006/relationships" xmlns:m="http://schemas.openxmlformats.org/officeDocument/2006/math" xmlns:v="urn:schemas-microsoft-com:vml" xmlns:wp14="http://schemas.microsoft.com/office/word/2010/wordprocessingDrawing" xmlns:wp="http://schemas.openxmlformats.org/drawingml/2006/wordprocessingDrawing" xmlns:w10="urn:schemas-microsoft-com:office:word" xmlns:w="http://schemas.openxmlformats.org/wordprocessingml/2006/main" xmlns:w14="http://schemas.microsoft.com/office/word/2010/wordml" xmlns:w15="http://schemas.microsoft.com/office/word/2012/wordml" xmlns:w16cex="http://schemas.microsoft.com/office/word/2018/wordml/cex" xmlns:w16cid="http://schemas.microsoft.com/office/word/2016/wordml/cid" xmlns:w16="http://schemas.microsoft.com/office/word/2018/wordml" xmlns:w16du="http://schemas.microsoft.com/office/word/2023/wordml/word16du" xmlns:w16sdtdh="http://schemas.microsoft.com/office/word/2020/wordml/sdtdatahash" xmlns:w16se="http://schemas.microsoft.com/office/word/2015/wordml/symex" xmlns:wpg="http://schemas.microsoft.com/office/word/2010/wordprocessingGroup" xmlns:wpi="http://schemas.microsoft.com/office/word/2010/wordprocessingInk" xmlns:wne="http://schemas.microsoft.com/office/word/2006/wordml" xmlns:wps="http://schemas.microsoft.com/office/word/2010/wordprocessingShape" mc:Ignorable="w14 w15 w16se w16cid w16 w16cex w16sdtdh wp14">
   <w:abstractNum w:abstractNumId="0" w15:restartNumberingAfterBreak="0">
     <w:nsid w:val="08746DC6"/>
     <w:multiLevelType w:val="hybridMultilevel"/>

</xml_diff>

<commit_message>
add spring security in rudimentary state to the backend
</commit_message>
<xml_diff>
--- a/doc/haladási_napló_dipterv_1.docx
+++ b/doc/haladási_napló_dipterv_1.docx
@@ -1,6 +1,6 @@
 
 <file path=word/document.xml><?xml version="1.0" encoding="utf-8"?>
-<w:document xmlns:wpc="http://schemas.microsoft.com/office/word/2010/wordprocessingCanvas" xmlns:cx="http://schemas.microsoft.com/office/drawing/2014/chartex" xmlns:cx1="http://schemas.microsoft.com/office/drawing/2015/9/8/chartex" xmlns:cx2="http://schemas.microsoft.com/office/drawing/2015/10/21/chartex" xmlns:cx3="http://schemas.microsoft.com/office/drawing/2016/5/9/chartex" xmlns:cx4="http://schemas.microsoft.com/office/drawing/2016/5/10/chartex" xmlns:cx5="http://schemas.microsoft.com/office/drawing/2016/5/11/chartex" xmlns:cx6="http://schemas.microsoft.com/office/drawing/2016/5/12/chartex" xmlns:cx7="http://schemas.microsoft.com/office/drawing/2016/5/13/chartex" xmlns:cx8="http://schemas.microsoft.com/office/drawing/2016/5/14/chartex" xmlns:mc="http://schemas.openxmlformats.org/markup-compatibility/2006" xmlns:aink="http://schemas.microsoft.com/office/drawing/2016/ink" xmlns:am3d="http://schemas.microsoft.com/office/drawing/2017/model3d" xmlns:o="urn:schemas-microsoft-com:office:office" xmlns:oel="http://schemas.microsoft.com/office/2019/extlst" xmlns:r="http://schemas.openxmlformats.org/officeDocument/2006/relationships" xmlns:m="http://schemas.openxmlformats.org/officeDocument/2006/math" xmlns:v="urn:schemas-microsoft-com:vml" xmlns:wp14="http://schemas.microsoft.com/office/word/2010/wordprocessingDrawing" xmlns:wp="http://schemas.openxmlformats.org/drawingml/2006/wordprocessingDrawing" xmlns:w10="urn:schemas-microsoft-com:office:word" xmlns:w="http://schemas.openxmlformats.org/wordprocessingml/2006/main" xmlns:w14="http://schemas.microsoft.com/office/word/2010/wordml" xmlns:w15="http://schemas.microsoft.com/office/word/2012/wordml" xmlns:w16cex="http://schemas.microsoft.com/office/word/2018/wordml/cex" xmlns:w16cid="http://schemas.microsoft.com/office/word/2016/wordml/cid" xmlns:w16="http://schemas.microsoft.com/office/word/2018/wordml" xmlns:w16du="http://schemas.microsoft.com/office/word/2023/wordml/word16du" xmlns:w16sdtdh="http://schemas.microsoft.com/office/word/2020/wordml/sdtdatahash" xmlns:w16se="http://schemas.microsoft.com/office/word/2015/wordml/symex" xmlns:wpg="http://schemas.microsoft.com/office/word/2010/wordprocessingGroup" xmlns:wpi="http://schemas.microsoft.com/office/word/2010/wordprocessingInk" xmlns:wne="http://schemas.microsoft.com/office/word/2006/wordml" xmlns:wps="http://schemas.microsoft.com/office/word/2010/wordprocessingShape" mc:Ignorable="w14 w15 w16se w16cid w16 w16cex w16sdtdh wp14">
+<w:document xmlns:wpc="http://schemas.microsoft.com/office/word/2010/wordprocessingCanvas" xmlns:cx="http://schemas.microsoft.com/office/drawing/2014/chartex" xmlns:cx1="http://schemas.microsoft.com/office/drawing/2015/9/8/chartex" xmlns:cx2="http://schemas.microsoft.com/office/drawing/2015/10/21/chartex" xmlns:cx3="http://schemas.microsoft.com/office/drawing/2016/5/9/chartex" xmlns:cx4="http://schemas.microsoft.com/office/drawing/2016/5/10/chartex" xmlns:cx5="http://schemas.microsoft.com/office/drawing/2016/5/11/chartex" xmlns:cx6="http://schemas.microsoft.com/office/drawing/2016/5/12/chartex" xmlns:cx7="http://schemas.microsoft.com/office/drawing/2016/5/13/chartex" xmlns:cx8="http://schemas.microsoft.com/office/drawing/2016/5/14/chartex" xmlns:mc="http://schemas.openxmlformats.org/markup-compatibility/2006" xmlns:aink="http://schemas.microsoft.com/office/drawing/2016/ink" xmlns:am3d="http://schemas.microsoft.com/office/drawing/2017/model3d" xmlns:o="urn:schemas-microsoft-com:office:office" xmlns:oel="http://schemas.microsoft.com/office/2019/extlst" xmlns:r="http://schemas.openxmlformats.org/officeDocument/2006/relationships" xmlns:m="http://schemas.openxmlformats.org/officeDocument/2006/math" xmlns:v="urn:schemas-microsoft-com:vml" xmlns:wp14="http://schemas.microsoft.com/office/word/2010/wordprocessingDrawing" xmlns:wp="http://schemas.openxmlformats.org/drawingml/2006/wordprocessingDrawing" xmlns:w10="urn:schemas-microsoft-com:office:word" xmlns:w="http://schemas.openxmlformats.org/wordprocessingml/2006/main" xmlns:w14="http://schemas.microsoft.com/office/word/2010/wordml" xmlns:w15="http://schemas.microsoft.com/office/word/2012/wordml" xmlns:w16cex="http://schemas.microsoft.com/office/word/2018/wordml/cex" xmlns:w16cid="http://schemas.microsoft.com/office/word/2016/wordml/cid" xmlns:w16="http://schemas.microsoft.com/office/word/2018/wordml" xmlns:w16sdtdh="http://schemas.microsoft.com/office/word/2020/wordml/sdtdatahash" xmlns:w16se="http://schemas.microsoft.com/office/word/2015/wordml/symex" xmlns:wpg="http://schemas.microsoft.com/office/word/2010/wordprocessingGroup" xmlns:wpi="http://schemas.microsoft.com/office/word/2010/wordprocessingInk" xmlns:wne="http://schemas.microsoft.com/office/word/2006/wordml" xmlns:wps="http://schemas.microsoft.com/office/word/2010/wordprocessingShape" mc:Ignorable="w14 w15 w16se w16cid w16 w16cex w16sdtdh wp14">
   <w:body>
     <w:p>
       <w:pPr>
@@ -1101,6 +1101,440 @@
       <w:proofErr w:type="spellEnd"/>
       <w:r>
         <w:t xml:space="preserve"> osztályok, amelyek nem tartalmaznak referenciát arra a típusra, amelyikben megjelennek mint mező. Másik lehetséges megoldás, hogy csak az adott mező típusának az azonosítóját tartalmazza az adott típus. Ez viszont további végpont hívásokhoz és lekérésekhez vezethet abban az esetben, ha a felhasználó szempontjából fontos megjeleníteni az azonosítóval ellátott adat további tulajdonságait. Ez a probléma további átgondolást igényel.</w:t>
+      </w:r>
+    </w:p>
+    <w:p/>
+    <w:p>
+      <w:pPr>
+        <w:rPr>
+          <w:sz w:val="32"/>
+          <w:szCs w:val="32"/>
+        </w:rPr>
+      </w:pPr>
+      <w:r>
+        <w:rPr>
+          <w:sz w:val="32"/>
+          <w:szCs w:val="32"/>
+        </w:rPr>
+        <w:t>Május 11.</w:t>
+      </w:r>
+    </w:p>
+    <w:p>
+      <w:pPr>
+        <w:rPr>
+          <w:sz w:val="32"/>
+          <w:szCs w:val="32"/>
+        </w:rPr>
+      </w:pPr>
+    </w:p>
+    <w:p>
+      <w:proofErr w:type="spellStart"/>
+      <w:r>
+        <w:t>Request</w:t>
+      </w:r>
+      <w:proofErr w:type="spellEnd"/>
+      <w:r>
+        <w:t xml:space="preserve"> jön a </w:t>
+      </w:r>
+      <w:proofErr w:type="spellStart"/>
+      <w:r>
+        <w:t>springben</w:t>
+      </w:r>
+      <w:proofErr w:type="spellEnd"/>
+      <w:r>
+        <w:t xml:space="preserve">: </w:t>
+      </w:r>
+      <w:proofErr w:type="spellStart"/>
+      <w:r>
+        <w:t>security</w:t>
+      </w:r>
+      <w:proofErr w:type="spellEnd"/>
+      <w:r>
+        <w:t xml:space="preserve"> megfogja, </w:t>
+      </w:r>
+      <w:proofErr w:type="spellStart"/>
+      <w:r>
+        <w:t>security</w:t>
+      </w:r>
+      <w:proofErr w:type="spellEnd"/>
+      <w:r>
+        <w:t xml:space="preserve"> filter </w:t>
+      </w:r>
+      <w:proofErr w:type="spellStart"/>
+      <w:r>
+        <w:t>chainen</w:t>
+      </w:r>
+      <w:proofErr w:type="spellEnd"/>
+      <w:r>
+        <w:t xml:space="preserve"> végig kell mennie a </w:t>
+      </w:r>
+      <w:proofErr w:type="spellStart"/>
+      <w:r>
+        <w:t>requestnek</w:t>
+      </w:r>
+      <w:proofErr w:type="spellEnd"/>
+      <w:r>
+        <w:t xml:space="preserve"> ahhoz, hogy feldolgozzák -&gt; meggyőződünk, hogy tényleg jó-e. Középen egy filter </w:t>
+      </w:r>
+      <w:proofErr w:type="spellStart"/>
+      <w:r>
+        <w:t>chain</w:t>
+      </w:r>
+      <w:proofErr w:type="spellEnd"/>
+      <w:r>
+        <w:t xml:space="preserve"> proxy, ide </w:t>
+      </w:r>
+      <w:proofErr w:type="spellStart"/>
+      <w:r>
+        <w:t>custom</w:t>
+      </w:r>
+      <w:proofErr w:type="spellEnd"/>
+      <w:r>
+        <w:t xml:space="preserve"> filter </w:t>
+      </w:r>
+      <w:proofErr w:type="spellStart"/>
+      <w:r>
+        <w:t>chaineket</w:t>
+      </w:r>
+      <w:proofErr w:type="spellEnd"/>
+      <w:r>
+        <w:t xml:space="preserve"> (</w:t>
+      </w:r>
+      <w:proofErr w:type="spellStart"/>
+      <w:r>
+        <w:t>OncePerRequestFilter</w:t>
+      </w:r>
+      <w:proofErr w:type="spellEnd"/>
+      <w:r>
+        <w:t xml:space="preserve"> </w:t>
+      </w:r>
+      <w:proofErr w:type="spellStart"/>
+      <w:r>
+        <w:t>interface</w:t>
+      </w:r>
+      <w:proofErr w:type="spellEnd"/>
+      <w:r>
+        <w:t xml:space="preserve">-t implementálják) lehet tenni, hogy ezen is menjen át a </w:t>
+      </w:r>
+      <w:proofErr w:type="spellStart"/>
+      <w:r>
+        <w:t>request</w:t>
+      </w:r>
+      <w:proofErr w:type="spellEnd"/>
+      <w:r>
+        <w:t xml:space="preserve">. </w:t>
+      </w:r>
+      <w:proofErr w:type="spellStart"/>
+      <w:r>
+        <w:t>Security</w:t>
+      </w:r>
+      <w:proofErr w:type="spellEnd"/>
+      <w:r>
+        <w:t xml:space="preserve"> </w:t>
+      </w:r>
+      <w:proofErr w:type="spellStart"/>
+      <w:r>
+        <w:t>config</w:t>
+      </w:r>
+      <w:proofErr w:type="spellEnd"/>
+      <w:r>
+        <w:t xml:space="preserve">-ban filter </w:t>
+      </w:r>
+      <w:proofErr w:type="spellStart"/>
+      <w:r>
+        <w:t>chain</w:t>
+      </w:r>
+      <w:proofErr w:type="spellEnd"/>
+      <w:r>
+        <w:t xml:space="preserve"> (sessionmanagement az </w:t>
+      </w:r>
+      <w:proofErr w:type="spellStart"/>
+      <w:r>
+        <w:t>stateless</w:t>
+      </w:r>
+      <w:proofErr w:type="spellEnd"/>
+      <w:r>
+        <w:t xml:space="preserve">, </w:t>
+      </w:r>
+      <w:proofErr w:type="spellStart"/>
+      <w:r>
+        <w:t>cors</w:t>
+      </w:r>
+      <w:proofErr w:type="spellEnd"/>
+      <w:r>
+        <w:t xml:space="preserve"> </w:t>
+      </w:r>
+      <w:proofErr w:type="spellStart"/>
+      <w:r>
+        <w:t>disable</w:t>
+      </w:r>
+      <w:proofErr w:type="spellEnd"/>
+      <w:r>
+        <w:t xml:space="preserve">, </w:t>
+      </w:r>
+      <w:proofErr w:type="spellStart"/>
+      <w:r>
+        <w:t>stb</w:t>
+      </w:r>
+      <w:proofErr w:type="spellEnd"/>
+      <w:r>
+        <w:t xml:space="preserve">), az általunk létrehozott filtert feliratkoztatjuk, ebben a filterben a </w:t>
+      </w:r>
+      <w:proofErr w:type="spellStart"/>
+      <w:r>
+        <w:t>request</w:t>
+      </w:r>
+      <w:proofErr w:type="spellEnd"/>
+      <w:r>
+        <w:t xml:space="preserve"> </w:t>
+      </w:r>
+      <w:proofErr w:type="spellStart"/>
+      <w:r>
+        <w:t>headerből</w:t>
+      </w:r>
+      <w:proofErr w:type="spellEnd"/>
+      <w:r>
+        <w:t xml:space="preserve"> kiszedjük a </w:t>
+      </w:r>
+      <w:proofErr w:type="spellStart"/>
+      <w:r>
+        <w:t>jwt</w:t>
+      </w:r>
+      <w:proofErr w:type="spellEnd"/>
+      <w:r>
+        <w:t xml:space="preserve"> </w:t>
+      </w:r>
+      <w:proofErr w:type="spellStart"/>
+      <w:r>
+        <w:t>tokent</w:t>
+      </w:r>
+      <w:proofErr w:type="spellEnd"/>
+      <w:r>
+        <w:t xml:space="preserve"> (</w:t>
+      </w:r>
+      <w:proofErr w:type="spellStart"/>
+      <w:r>
+        <w:t>bearer</w:t>
+      </w:r>
+      <w:proofErr w:type="spellEnd"/>
+      <w:r>
+        <w:t xml:space="preserve"> prefixű </w:t>
+      </w:r>
+      <w:proofErr w:type="spellStart"/>
+      <w:r>
+        <w:t>tokent</w:t>
+      </w:r>
+      <w:proofErr w:type="spellEnd"/>
+      <w:r>
+        <w:t xml:space="preserve">), ha nincs lejárva és validációknak megfelel, akkor a username-t/email-t kiszedjük belőle. A kiszedett információval betöltjük -&gt; </w:t>
+      </w:r>
+      <w:proofErr w:type="spellStart"/>
+      <w:r>
+        <w:t>user</w:t>
+      </w:r>
+      <w:proofErr w:type="spellEnd"/>
+      <w:r>
+        <w:t xml:space="preserve"> </w:t>
+      </w:r>
+      <w:proofErr w:type="spellStart"/>
+      <w:r>
+        <w:t>details</w:t>
+      </w:r>
+      <w:proofErr w:type="spellEnd"/>
+      <w:r>
+        <w:t>-t kapjuk (</w:t>
+      </w:r>
+      <w:proofErr w:type="spellStart"/>
+      <w:r>
+        <w:t>interface</w:t>
+      </w:r>
+      <w:proofErr w:type="spellEnd"/>
+      <w:r>
+        <w:t xml:space="preserve"> implementáció), ezután új </w:t>
+      </w:r>
+      <w:proofErr w:type="spellStart"/>
+      <w:r>
+        <w:t>authentication</w:t>
+      </w:r>
+      <w:proofErr w:type="spellEnd"/>
+      <w:r>
+        <w:t xml:space="preserve">-t létrehozunk. Végén a </w:t>
+      </w:r>
+      <w:proofErr w:type="spellStart"/>
+      <w:r>
+        <w:t>security</w:t>
+      </w:r>
+      <w:proofErr w:type="spellEnd"/>
+      <w:r>
+        <w:t xml:space="preserve"> contextben az </w:t>
+      </w:r>
+      <w:proofErr w:type="spellStart"/>
+      <w:r>
+        <w:t>aut</w:t>
+      </w:r>
+      <w:r>
+        <w:t>h</w:t>
+      </w:r>
+      <w:r>
+        <w:t>entication</w:t>
+      </w:r>
+      <w:proofErr w:type="spellEnd"/>
+      <w:r>
+        <w:t xml:space="preserve">-t beállítjuk arra, amit létrehoztunk, majd tovább adjuk a filter </w:t>
+      </w:r>
+      <w:proofErr w:type="spellStart"/>
+      <w:r>
+        <w:t>chainben</w:t>
+      </w:r>
+      <w:proofErr w:type="spellEnd"/>
+      <w:r>
+        <w:t>.</w:t>
+      </w:r>
+    </w:p>
+    <w:p/>
+    <w:p>
+      <w:pPr>
+        <w:rPr>
+          <w:sz w:val="32"/>
+          <w:szCs w:val="32"/>
+        </w:rPr>
+      </w:pPr>
+      <w:r>
+        <w:rPr>
+          <w:sz w:val="32"/>
+          <w:szCs w:val="32"/>
+        </w:rPr>
+        <w:t xml:space="preserve">Május </w:t>
+      </w:r>
+      <w:r>
+        <w:rPr>
+          <w:sz w:val="32"/>
+          <w:szCs w:val="32"/>
+        </w:rPr>
+        <w:t>21</w:t>
+      </w:r>
+      <w:r>
+        <w:rPr>
+          <w:sz w:val="32"/>
+          <w:szCs w:val="32"/>
+        </w:rPr>
+        <w:t>.</w:t>
+      </w:r>
+    </w:p>
+    <w:p>
+      <w:pPr>
+        <w:rPr>
+          <w:sz w:val="32"/>
+          <w:szCs w:val="32"/>
+        </w:rPr>
+      </w:pPr>
+    </w:p>
+    <w:p>
+      <w:r>
+        <w:t xml:space="preserve">A kezdetleges Spring </w:t>
+      </w:r>
+      <w:proofErr w:type="spellStart"/>
+      <w:r>
+        <w:t>Security</w:t>
+      </w:r>
+      <w:proofErr w:type="spellEnd"/>
+      <w:r>
+        <w:t xml:space="preserve"> flow-n történtek módosítások. Most az alkalmazás indításakor ellenőrzi az </w:t>
+      </w:r>
+      <w:proofErr w:type="spellStart"/>
+      <w:r>
+        <w:t>authentikációban</w:t>
+      </w:r>
+      <w:proofErr w:type="spellEnd"/>
+      <w:r>
+        <w:t xml:space="preserve"> szereplő végpontokra intézett kéréseket a </w:t>
+      </w:r>
+      <w:proofErr w:type="spellStart"/>
+      <w:r>
+        <w:t>spring</w:t>
+      </w:r>
+      <w:proofErr w:type="spellEnd"/>
+      <w:r>
+        <w:t xml:space="preserve"> </w:t>
+      </w:r>
+      <w:proofErr w:type="spellStart"/>
+      <w:r>
+        <w:t>security</w:t>
+      </w:r>
+      <w:proofErr w:type="spellEnd"/>
+      <w:r>
+        <w:t xml:space="preserve">, de jelenleg van valahol egy körkörös </w:t>
+      </w:r>
+      <w:proofErr w:type="spellStart"/>
+      <w:r>
+        <w:t>dependencia</w:t>
+      </w:r>
+      <w:proofErr w:type="spellEnd"/>
+      <w:r>
+        <w:t xml:space="preserve">, amelyben a benne szereplő entitások körbe hívják egymást, amely egy </w:t>
+      </w:r>
+      <w:proofErr w:type="spellStart"/>
+      <w:r>
+        <w:t>Stack</w:t>
+      </w:r>
+      <w:proofErr w:type="spellEnd"/>
+      <w:r>
+        <w:t xml:space="preserve"> Overflow </w:t>
+      </w:r>
+      <w:proofErr w:type="spellStart"/>
+      <w:r>
+        <w:t>errort</w:t>
+      </w:r>
+      <w:proofErr w:type="spellEnd"/>
+      <w:r>
+        <w:t xml:space="preserve"> eredményez.</w:t>
+      </w:r>
+      <w:r>
+        <w:t xml:space="preserve"> A Spring </w:t>
+      </w:r>
+      <w:proofErr w:type="spellStart"/>
+      <w:r>
+        <w:t>Security</w:t>
+      </w:r>
+      <w:proofErr w:type="spellEnd"/>
+      <w:r>
+        <w:t xml:space="preserve"> a fentebb </w:t>
+      </w:r>
+      <w:r>
+        <w:lastRenderedPageBreak/>
+        <w:t xml:space="preserve">leírt JWT </w:t>
+      </w:r>
+      <w:proofErr w:type="spellStart"/>
+      <w:r>
+        <w:t>token</w:t>
+      </w:r>
+      <w:proofErr w:type="spellEnd"/>
+      <w:r>
+        <w:t xml:space="preserve"> alapú megvalósítást valósítja meg, amely a </w:t>
+      </w:r>
+      <w:proofErr w:type="spellStart"/>
+      <w:r>
+        <w:t>security</w:t>
+      </w:r>
+      <w:proofErr w:type="spellEnd"/>
+      <w:r>
+        <w:t xml:space="preserve"> filter </w:t>
+      </w:r>
+      <w:proofErr w:type="spellStart"/>
+      <w:r>
+        <w:t>chainben</w:t>
+      </w:r>
+      <w:proofErr w:type="spellEnd"/>
+      <w:r>
+        <w:t xml:space="preserve"> ellenőrzi a hívásban szereplő </w:t>
+      </w:r>
+      <w:proofErr w:type="spellStart"/>
+      <w:r>
+        <w:t>tokent</w:t>
+      </w:r>
+      <w:proofErr w:type="spellEnd"/>
+      <w:r>
+        <w:t xml:space="preserve">, és ez alapján eldönti, hogy a kérés </w:t>
       </w:r>
     </w:p>
     <w:sectPr>
@@ -1114,7 +1548,7 @@
 </file>
 
 <file path=word/numbering.xml><?xml version="1.0" encoding="utf-8"?>
-<w:numbering xmlns:wpc="http://schemas.microsoft.com/office/word/2010/wordprocessingCanvas" xmlns:cx="http://schemas.microsoft.com/office/drawing/2014/chartex" xmlns:cx1="http://schemas.microsoft.com/office/drawing/2015/9/8/chartex" xmlns:cx2="http://schemas.microsoft.com/office/drawing/2015/10/21/chartex" xmlns:cx3="http://schemas.microsoft.com/office/drawing/2016/5/9/chartex" xmlns:cx4="http://schemas.microsoft.com/office/drawing/2016/5/10/chartex" xmlns:cx5="http://schemas.microsoft.com/office/drawing/2016/5/11/chartex" xmlns:cx6="http://schemas.microsoft.com/office/drawing/2016/5/12/chartex" xmlns:cx7="http://schemas.microsoft.com/office/drawing/2016/5/13/chartex" xmlns:cx8="http://schemas.microsoft.com/office/drawing/2016/5/14/chartex" xmlns:mc="http://schemas.openxmlformats.org/markup-compatibility/2006" xmlns:aink="http://schemas.microsoft.com/office/drawing/2016/ink" xmlns:am3d="http://schemas.microsoft.com/office/drawing/2017/model3d" xmlns:o="urn:schemas-microsoft-com:office:office" xmlns:oel="http://schemas.microsoft.com/office/2019/extlst" xmlns:r="http://schemas.openxmlformats.org/officeDocument/2006/relationships" xmlns:m="http://schemas.openxmlformats.org/officeDocument/2006/math" xmlns:v="urn:schemas-microsoft-com:vml" xmlns:wp14="http://schemas.microsoft.com/office/word/2010/wordprocessingDrawing" xmlns:wp="http://schemas.openxmlformats.org/drawingml/2006/wordprocessingDrawing" xmlns:w10="urn:schemas-microsoft-com:office:word" xmlns:w="http://schemas.openxmlformats.org/wordprocessingml/2006/main" xmlns:w14="http://schemas.microsoft.com/office/word/2010/wordml" xmlns:w15="http://schemas.microsoft.com/office/word/2012/wordml" xmlns:w16cex="http://schemas.microsoft.com/office/word/2018/wordml/cex" xmlns:w16cid="http://schemas.microsoft.com/office/word/2016/wordml/cid" xmlns:w16="http://schemas.microsoft.com/office/word/2018/wordml" xmlns:w16du="http://schemas.microsoft.com/office/word/2023/wordml/word16du" xmlns:w16sdtdh="http://schemas.microsoft.com/office/word/2020/wordml/sdtdatahash" xmlns:w16se="http://schemas.microsoft.com/office/word/2015/wordml/symex" xmlns:wpg="http://schemas.microsoft.com/office/word/2010/wordprocessingGroup" xmlns:wpi="http://schemas.microsoft.com/office/word/2010/wordprocessingInk" xmlns:wne="http://schemas.microsoft.com/office/word/2006/wordml" xmlns:wps="http://schemas.microsoft.com/office/word/2010/wordprocessingShape" mc:Ignorable="w14 w15 w16se w16cid w16 w16cex w16sdtdh wp14">
+<w:numbering xmlns:wpc="http://schemas.microsoft.com/office/word/2010/wordprocessingCanvas" xmlns:cx="http://schemas.microsoft.com/office/drawing/2014/chartex" xmlns:cx1="http://schemas.microsoft.com/office/drawing/2015/9/8/chartex" xmlns:cx2="http://schemas.microsoft.com/office/drawing/2015/10/21/chartex" xmlns:cx3="http://schemas.microsoft.com/office/drawing/2016/5/9/chartex" xmlns:cx4="http://schemas.microsoft.com/office/drawing/2016/5/10/chartex" xmlns:cx5="http://schemas.microsoft.com/office/drawing/2016/5/11/chartex" xmlns:cx6="http://schemas.microsoft.com/office/drawing/2016/5/12/chartex" xmlns:cx7="http://schemas.microsoft.com/office/drawing/2016/5/13/chartex" xmlns:cx8="http://schemas.microsoft.com/office/drawing/2016/5/14/chartex" xmlns:mc="http://schemas.openxmlformats.org/markup-compatibility/2006" xmlns:aink="http://schemas.microsoft.com/office/drawing/2016/ink" xmlns:am3d="http://schemas.microsoft.com/office/drawing/2017/model3d" xmlns:o="urn:schemas-microsoft-com:office:office" xmlns:oel="http://schemas.microsoft.com/office/2019/extlst" xmlns:r="http://schemas.openxmlformats.org/officeDocument/2006/relationships" xmlns:m="http://schemas.openxmlformats.org/officeDocument/2006/math" xmlns:v="urn:schemas-microsoft-com:vml" xmlns:wp14="http://schemas.microsoft.com/office/word/2010/wordprocessingDrawing" xmlns:wp="http://schemas.openxmlformats.org/drawingml/2006/wordprocessingDrawing" xmlns:w10="urn:schemas-microsoft-com:office:word" xmlns:w="http://schemas.openxmlformats.org/wordprocessingml/2006/main" xmlns:w14="http://schemas.microsoft.com/office/word/2010/wordml" xmlns:w15="http://schemas.microsoft.com/office/word/2012/wordml" xmlns:w16cex="http://schemas.microsoft.com/office/word/2018/wordml/cex" xmlns:w16cid="http://schemas.microsoft.com/office/word/2016/wordml/cid" xmlns:w16="http://schemas.microsoft.com/office/word/2018/wordml" xmlns:w16sdtdh="http://schemas.microsoft.com/office/word/2020/wordml/sdtdatahash" xmlns:w16se="http://schemas.microsoft.com/office/word/2015/wordml/symex" xmlns:wpg="http://schemas.microsoft.com/office/word/2010/wordprocessingGroup" xmlns:wpi="http://schemas.microsoft.com/office/word/2010/wordprocessingInk" xmlns:wne="http://schemas.microsoft.com/office/word/2006/wordml" xmlns:wps="http://schemas.microsoft.com/office/word/2010/wordprocessingShape" mc:Ignorable="w14 w15 w16se w16cid w16 w16cex w16sdtdh wp14">
   <w:abstractNum w:abstractNumId="0" w15:restartNumberingAfterBreak="0">
     <w:nsid w:val="08746DC6"/>
     <w:multiLevelType w:val="hybridMultilevel"/>

</xml_diff>

<commit_message>
add room component to the backend
</commit_message>
<xml_diff>
--- a/doc/haladási_napló_dipterv_1.docx
+++ b/doc/haladási_napló_dipterv_1.docx
@@ -935,7 +935,7 @@
       </w:r>
       <w:proofErr w:type="spellEnd"/>
       <w:r>
-        <w:t xml:space="preserve">” mappájában egy adatbázis erősforrást: ez az SQL fájl felelős a táblák létrehozásáért. (Korábban a </w:t>
+        <w:t xml:space="preserve">” mappájában egy adatbázis erőforrást: ez az SQL fájl felelős a táblák létrehozásáért. (Korábban a </w:t>
       </w:r>
       <w:proofErr w:type="spellStart"/>
       <w:r>
@@ -1534,7 +1534,199 @@
       </w:r>
       <w:proofErr w:type="spellEnd"/>
       <w:r>
-        <w:t xml:space="preserve">, és ez alapján eldönti, hogy a kérés </w:t>
+        <w:t>, és ez alapján eldönti, hogy a kérés</w:t>
+      </w:r>
+    </w:p>
+    <w:p/>
+    <w:p>
+      <w:pPr>
+        <w:rPr>
+          <w:sz w:val="36"/>
+          <w:szCs w:val="36"/>
+        </w:rPr>
+      </w:pPr>
+      <w:r>
+        <w:rPr>
+          <w:sz w:val="36"/>
+          <w:szCs w:val="36"/>
+        </w:rPr>
+        <w:t>Június 1.</w:t>
+      </w:r>
+    </w:p>
+    <w:p>
+      <w:pPr>
+        <w:rPr>
+          <w:sz w:val="36"/>
+          <w:szCs w:val="36"/>
+        </w:rPr>
+      </w:pPr>
+    </w:p>
+    <w:p>
+      <w:r>
+        <w:t xml:space="preserve">Első lépésként a </w:t>
+      </w:r>
+      <w:proofErr w:type="spellStart"/>
+      <w:r>
+        <w:t>SecurityConfig</w:t>
+      </w:r>
+      <w:proofErr w:type="spellEnd"/>
+      <w:r>
+        <w:t xml:space="preserve"> fájlban a HTTP kérések </w:t>
+      </w:r>
+      <w:proofErr w:type="spellStart"/>
+      <w:r>
+        <w:t>authorizácjóában</w:t>
+      </w:r>
+      <w:proofErr w:type="spellEnd"/>
+      <w:r>
+        <w:t xml:space="preserve"> a lambda kifejezésben beállítottam, hogy minden kérést hagyjon jóvá („</w:t>
+      </w:r>
+      <w:proofErr w:type="spellStart"/>
+      <w:proofErr w:type="gramStart"/>
+      <w:r>
+        <w:t>permitAll</w:t>
+      </w:r>
+      <w:proofErr w:type="spellEnd"/>
+      <w:r>
+        <w:t>(</w:t>
+      </w:r>
+      <w:proofErr w:type="gramEnd"/>
+      <w:r>
+        <w:t xml:space="preserve">)” függvény hívása). Erre azért volt szükség, mert a Spring </w:t>
+      </w:r>
+      <w:proofErr w:type="spellStart"/>
+      <w:r>
+        <w:t>Security</w:t>
+      </w:r>
+      <w:proofErr w:type="spellEnd"/>
+      <w:r>
+        <w:t xml:space="preserve">-ben valahol van egy körbe hivatkozás, amely </w:t>
+      </w:r>
+      <w:proofErr w:type="spellStart"/>
+      <w:r>
+        <w:t>StackOverflow</w:t>
+      </w:r>
+      <w:proofErr w:type="spellEnd"/>
+      <w:r>
+        <w:t xml:space="preserve"> </w:t>
+      </w:r>
+      <w:proofErr w:type="spellStart"/>
+      <w:r>
+        <w:t>exception</w:t>
+      </w:r>
+      <w:proofErr w:type="spellEnd"/>
+      <w:r>
+        <w:t xml:space="preserve"> dobását eredményezi, és ezzel a megoldással jelenleg működőképes az alkalmazás, a megvalósításra került végpontokat lehet hívni, és ki lehet őket próbálni. Az a terv, hogy miután minden végpont elkészült, a Spring </w:t>
+      </w:r>
+      <w:proofErr w:type="spellStart"/>
+      <w:r>
+        <w:t>Security</w:t>
+      </w:r>
+      <w:proofErr w:type="spellEnd"/>
+      <w:r>
+        <w:t xml:space="preserve"> </w:t>
+      </w:r>
+      <w:proofErr w:type="spellStart"/>
+      <w:r>
+        <w:t>configban</w:t>
+      </w:r>
+      <w:proofErr w:type="spellEnd"/>
+      <w:r>
+        <w:t xml:space="preserve"> visszakapcsolásra kerül a kérések </w:t>
+      </w:r>
+      <w:proofErr w:type="spellStart"/>
+      <w:r>
+        <w:t>authorizációja</w:t>
+      </w:r>
+      <w:proofErr w:type="spellEnd"/>
+      <w:r>
+        <w:t>, amely során megoldásra kerül majd a jelenleg fennálló probléma. Addig ezzel a kis kerülővel tettem elérhetővé és kipróbálhatóvá a végpontokat.</w:t>
+      </w:r>
+    </w:p>
+    <w:p/>
+    <w:p>
+      <w:r>
+        <w:t>Elkészült továbbá az „/</w:t>
+      </w:r>
+      <w:proofErr w:type="spellStart"/>
+      <w:r>
+        <w:t>api</w:t>
+      </w:r>
+      <w:proofErr w:type="spellEnd"/>
+      <w:r>
+        <w:t>/</w:t>
+      </w:r>
+      <w:proofErr w:type="spellStart"/>
+      <w:r>
+        <w:t>room</w:t>
+      </w:r>
+      <w:proofErr w:type="spellEnd"/>
+      <w:r>
+        <w:t xml:space="preserve">” végpont, amely az adatbázis </w:t>
+      </w:r>
+      <w:proofErr w:type="spellStart"/>
+      <w:r>
+        <w:t>Room</w:t>
+      </w:r>
+      <w:proofErr w:type="spellEnd"/>
+      <w:r>
+        <w:t xml:space="preserve"> táblájával való műveleteket hivatott végrehajtani.</w:t>
+      </w:r>
+      <w:r>
+        <w:t xml:space="preserve"> A végponthoz tartozó minden Spring komponens elkészült, és működőképes.</w:t>
+      </w:r>
+    </w:p>
+    <w:p/>
+    <w:p>
+      <w:r>
+        <w:t>Megpróbálkoztam továbbá egy saját, „</w:t>
+      </w:r>
+      <w:proofErr w:type="spellStart"/>
+      <w:r>
+        <w:t>Custom</w:t>
+      </w:r>
+      <w:r>
+        <w:t>EmailValidator</w:t>
+      </w:r>
+      <w:proofErr w:type="spellEnd"/>
+      <w:r>
+        <w:t xml:space="preserve">” </w:t>
+      </w:r>
+      <w:r>
+        <w:t>osztállyal</w:t>
+      </w:r>
+      <w:r>
+        <w:t xml:space="preserve">, amely a HTTP kérésben kapott body-ban található „email” </w:t>
+      </w:r>
+      <w:proofErr w:type="spellStart"/>
+      <w:r>
+        <w:t>property</w:t>
+      </w:r>
+      <w:proofErr w:type="spellEnd"/>
+      <w:r>
+        <w:t>-t hivatott vizsgálni</w:t>
+      </w:r>
+      <w:r>
+        <w:t xml:space="preserve"> (a „</w:t>
+      </w:r>
+      <w:proofErr w:type="spellStart"/>
+      <w:r>
+        <w:t>userRequest</w:t>
+      </w:r>
+      <w:proofErr w:type="spellEnd"/>
+      <w:r>
+        <w:t xml:space="preserve">” osztályban lett emiatt </w:t>
+      </w:r>
+      <w:proofErr w:type="spellStart"/>
+      <w:r>
+        <w:t>alkalamzva</w:t>
+      </w:r>
+      <w:proofErr w:type="spellEnd"/>
+      <w:r>
+        <w:t>)</w:t>
+      </w:r>
+      <w:r>
+        <w:t>, azonban ez az annotáció egyelőre nem a vártnak megfelelően működik, ezt majd még a jövőben ki kell javítani.</w:t>
       </w:r>
     </w:p>
     <w:sectPr>

</xml_diff>